<commit_message>
added picture in gap-results
</commit_message>
<xml_diff>
--- a/Gap-results.docx
+++ b/Gap-results.docx
@@ -503,6 +503,7 @@
       <w:r>
         <w:rPr>
           <w:rFonts w:ascii="Times New Roman" w:hAnsi="Times New Roman" w:cs="Times New Roman"/>
+          <w:noProof/>
         </w:rPr>
         <w:lastRenderedPageBreak/>
         <w:drawing>
@@ -660,7 +661,7 @@
       <w:tr>
         <w:tc>
           <w:tcPr>
-            <w:tcW w:w="1335" w:type="dxa"/>
+            <w:tcW w:w="1669" w:type="dxa"/>
           </w:tcPr>
           <w:p>
             <w:pPr>
@@ -682,7 +683,7 @@
         </w:tc>
         <w:tc>
           <w:tcPr>
-            <w:tcW w:w="1335" w:type="dxa"/>
+            <w:tcW w:w="1337" w:type="dxa"/>
           </w:tcPr>
           <w:p>
             <w:pPr>
@@ -726,7 +727,7 @@
         </w:tc>
         <w:tc>
           <w:tcPr>
-            <w:tcW w:w="1336" w:type="dxa"/>
+            <w:tcW w:w="1389" w:type="dxa"/>
           </w:tcPr>
           <w:p>
             <w:pPr>
@@ -770,7 +771,7 @@
         </w:tc>
         <w:tc>
           <w:tcPr>
-            <w:tcW w:w="1336" w:type="dxa"/>
+            <w:tcW w:w="1389" w:type="dxa"/>
           </w:tcPr>
           <w:p>
             <w:pPr>
@@ -794,7 +795,7 @@
       <w:tr>
         <w:tc>
           <w:tcPr>
-            <w:tcW w:w="1335" w:type="dxa"/>
+            <w:tcW w:w="1669" w:type="dxa"/>
           </w:tcPr>
           <w:p>
             <w:pPr>
@@ -812,7 +813,7 @@
         </w:tc>
         <w:tc>
           <w:tcPr>
-            <w:tcW w:w="1335" w:type="dxa"/>
+            <w:tcW w:w="1337" w:type="dxa"/>
           </w:tcPr>
           <w:p>
             <w:pPr>
@@ -848,7 +849,7 @@
         </w:tc>
         <w:tc>
           <w:tcPr>
-            <w:tcW w:w="1336" w:type="dxa"/>
+            <w:tcW w:w="1389" w:type="dxa"/>
           </w:tcPr>
           <w:p>
             <w:pPr>
@@ -884,7 +885,7 @@
         </w:tc>
         <w:tc>
           <w:tcPr>
-            <w:tcW w:w="1336" w:type="dxa"/>
+            <w:tcW w:w="1389" w:type="dxa"/>
           </w:tcPr>
           <w:p>
             <w:pPr>
@@ -904,7 +905,7 @@
       <w:tr>
         <w:tc>
           <w:tcPr>
-            <w:tcW w:w="1335" w:type="dxa"/>
+            <w:tcW w:w="1669" w:type="dxa"/>
           </w:tcPr>
           <w:p>
             <w:pPr>
@@ -924,7 +925,7 @@
         </w:tc>
         <w:tc>
           <w:tcPr>
-            <w:tcW w:w="1335" w:type="dxa"/>
+            <w:tcW w:w="1337" w:type="dxa"/>
           </w:tcPr>
           <w:p>
             <w:pPr>
@@ -975,7 +976,7 @@
         </w:tc>
         <w:tc>
           <w:tcPr>
-            <w:tcW w:w="1336" w:type="dxa"/>
+            <w:tcW w:w="1389" w:type="dxa"/>
           </w:tcPr>
           <w:p>
             <w:pPr>
@@ -1025,7 +1026,7 @@
         </w:tc>
         <w:tc>
           <w:tcPr>
-            <w:tcW w:w="1336" w:type="dxa"/>
+            <w:tcW w:w="1389" w:type="dxa"/>
           </w:tcPr>
           <w:p>
             <w:pPr>
@@ -1042,6 +1043,148 @@
           </w:p>
         </w:tc>
       </w:tr>
+      <w:tr>
+        <w:tc>
+          <w:tcPr>
+            <w:tcW w:w="1669" w:type="dxa"/>
+          </w:tcPr>
+          <w:p>
+            <w:pPr>
+              <w:jc w:val="center"/>
+              <w:rPr>
+                <w:rFonts w:ascii="Times New Roman" w:hAnsi="Times New Roman" w:cs="Times New Roman"/>
+              </w:rPr>
+            </w:pPr>
+            <w:proofErr w:type="spellStart"/>
+            <w:r>
+              <w:rPr>
+                <w:rFonts w:ascii="Times New Roman" w:hAnsi="Times New Roman" w:cs="Times New Roman"/>
+              </w:rPr>
+              <w:t>Inovation</w:t>
+            </w:r>
+            <w:proofErr w:type="spellEnd"/>
+          </w:p>
+        </w:tc>
+        <w:tc>
+          <w:tcPr>
+            <w:tcW w:w="1337" w:type="dxa"/>
+          </w:tcPr>
+          <w:p>
+            <w:pPr>
+              <w:rPr>
+                <w:rFonts w:ascii="Times New Roman" w:hAnsi="Times New Roman" w:cs="Times New Roman"/>
+              </w:rPr>
+            </w:pPr>
+            <w:proofErr w:type="spellStart"/>
+            <w:r>
+              <w:rPr>
+                <w:rFonts w:ascii="Times New Roman" w:hAnsi="Times New Roman" w:cs="Times New Roman"/>
+              </w:rPr>
+              <w:t>Anomolous</w:t>
+            </w:r>
+            <w:proofErr w:type="spellEnd"/>
+            <w:r>
+              <w:rPr>
+                <w:rFonts w:ascii="Times New Roman" w:hAnsi="Times New Roman" w:cs="Times New Roman"/>
+              </w:rPr>
+              <w:t xml:space="preserve"> Activity</w:t>
+            </w:r>
+          </w:p>
+        </w:tc>
+        <w:tc>
+          <w:tcPr>
+            <w:tcW w:w="1336" w:type="dxa"/>
+          </w:tcPr>
+          <w:p>
+            <w:pPr>
+              <w:rPr>
+                <w:rFonts w:ascii="Times New Roman" w:hAnsi="Times New Roman" w:cs="Times New Roman"/>
+              </w:rPr>
+            </w:pPr>
+            <w:r>
+              <w:rPr>
+                <w:rFonts w:ascii="Times New Roman" w:hAnsi="Times New Roman" w:cs="Times New Roman"/>
+              </w:rPr>
+              <w:t>10</w:t>
+            </w:r>
+          </w:p>
+        </w:tc>
+        <w:tc>
+          <w:tcPr>
+            <w:tcW w:w="1389" w:type="dxa"/>
+          </w:tcPr>
+          <w:p>
+            <w:pPr>
+              <w:rPr>
+                <w:rFonts w:ascii="Times New Roman" w:hAnsi="Times New Roman" w:cs="Times New Roman"/>
+              </w:rPr>
+            </w:pPr>
+            <w:r>
+              <w:rPr>
+                <w:rFonts w:ascii="Times New Roman" w:hAnsi="Times New Roman" w:cs="Times New Roman"/>
+              </w:rPr>
+              <w:t>4,416,629</w:t>
+            </w:r>
+          </w:p>
+          <w:p>
+            <w:pPr>
+              <w:rPr>
+                <w:rFonts w:ascii="Times New Roman" w:hAnsi="Times New Roman" w:cs="Times New Roman"/>
+              </w:rPr>
+            </w:pPr>
+          </w:p>
+        </w:tc>
+        <w:tc>
+          <w:tcPr>
+            <w:tcW w:w="1336" w:type="dxa"/>
+          </w:tcPr>
+          <w:p>
+            <w:pPr>
+              <w:rPr>
+                <w:rFonts w:ascii="Times New Roman" w:hAnsi="Times New Roman" w:cs="Times New Roman"/>
+              </w:rPr>
+            </w:pPr>
+            <w:r>
+              <w:rPr>
+                <w:rFonts w:ascii="Times New Roman" w:hAnsi="Times New Roman" w:cs="Times New Roman"/>
+              </w:rPr>
+              <w:t>4,374,606</w:t>
+            </w:r>
+          </w:p>
+          <w:p>
+            <w:pPr>
+              <w:rPr>
+                <w:rFonts w:ascii="Times New Roman" w:hAnsi="Times New Roman" w:cs="Times New Roman"/>
+              </w:rPr>
+            </w:pPr>
+          </w:p>
+        </w:tc>
+        <w:tc>
+          <w:tcPr>
+            <w:tcW w:w="1389" w:type="dxa"/>
+          </w:tcPr>
+          <w:p>
+            <w:pPr>
+              <w:rPr>
+                <w:rFonts w:ascii="Times New Roman" w:hAnsi="Times New Roman" w:cs="Times New Roman"/>
+              </w:rPr>
+            </w:pPr>
+            <w:r>
+              <w:rPr>
+                <w:rFonts w:ascii="Times New Roman" w:hAnsi="Times New Roman" w:cs="Times New Roman"/>
+              </w:rPr>
+              <w:t>42,023</w:t>
+            </w:r>
+          </w:p>
+          <w:p>
+            <w:pPr>
+              <w:rPr>
+                <w:rFonts w:ascii="Times New Roman" w:hAnsi="Times New Roman" w:cs="Times New Roman"/>
+              </w:rPr>
+            </w:pPr>
+          </w:p>
+        </w:tc>
+      </w:tr>
     </w:tbl>
     <w:p>
       <w:pPr>
@@ -1052,7 +1195,7 @@
     </w:p>
     <w:p>
       <w:pPr>
-        <w:ind w:left="720" w:firstLine="720"/>
+        <w:ind w:left="1440" w:firstLine="720"/>
         <w:jc w:val="center"/>
         <w:rPr>
           <w:rFonts w:ascii="Times New Roman" w:hAnsi="Times New Roman" w:cs="Times New Roman"/>
@@ -1135,15 +1278,6 @@
     <w:p>
       <w:pPr>
         <w:ind w:left="720" w:firstLine="720"/>
-        <w:rPr>
-          <w:rFonts w:ascii="Times New Roman" w:hAnsi="Times New Roman" w:cs="Times New Roman"/>
-          <w:b/>
-          <w:bCs/>
-          <w:sz w:val="32"/>
-          <w:szCs w:val="32"/>
-        </w:rPr>
-      </w:pPr>
-      <w:r>
         <w:rPr>
           <w:rFonts w:ascii="Times New Roman" w:hAnsi="Times New Roman" w:cs="Times New Roman"/>
           <w:b/>
@@ -1152,11 +1286,32 @@
           <w:sz w:val="32"/>
           <w:szCs w:val="32"/>
         </w:rPr>
-        <w:lastRenderedPageBreak/>
+      </w:pPr>
+    </w:p>
+    <w:p>
+      <w:pPr>
+        <w:ind w:left="720" w:firstLine="720"/>
+        <w:rPr>
+          <w:rFonts w:ascii="Times New Roman" w:hAnsi="Times New Roman" w:cs="Times New Roman"/>
+          <w:b/>
+          <w:bCs/>
+          <w:sz w:val="32"/>
+          <w:szCs w:val="32"/>
+        </w:rPr>
+      </w:pPr>
+      <w:r>
+        <w:rPr>
+          <w:rFonts w:ascii="Times New Roman" w:hAnsi="Times New Roman" w:cs="Times New Roman"/>
+          <w:b/>
+          <w:bCs/>
+          <w:noProof/>
+          <w:sz w:val="32"/>
+          <w:szCs w:val="32"/>
+        </w:rPr>
         <w:drawing>
-          <wp:inline distT="0" distB="0" distL="0" distR="0" wp14:anchorId="27CA6B6C" wp14:editId="1B87CB3B">
-            <wp:extent cx="4105848" cy="3086531"/>
-            <wp:effectExtent l="0" t="0" r="9525" b="0"/>
+          <wp:inline distT="0" distB="0" distL="0" distR="0" wp14:anchorId="27CA6B6C" wp14:editId="6077C986">
+            <wp:extent cx="3997465" cy="2693670"/>
+            <wp:effectExtent l="0" t="0" r="3175" b="0"/>
             <wp:docPr id="404596412" name="Picture 1"/>
             <wp:cNvGraphicFramePr>
               <a:graphicFrameLocks xmlns:a="http://schemas.openxmlformats.org/drawingml/2006/main" noChangeAspect="1"/>
@@ -1168,20 +1323,29 @@
                     <pic:cNvPr id="404596412" name=""/>
                     <pic:cNvPicPr/>
                   </pic:nvPicPr>
-                  <pic:blipFill>
+                  <pic:blipFill rotWithShape="1">
                     <a:blip r:embed="rId8"/>
+                    <a:srcRect t="7867" r="2593" b="4818"/>
                     <a:stretch>
                       <a:fillRect/>
                     </a:stretch>
                   </pic:blipFill>
-                  <pic:spPr>
+                  <pic:spPr bwMode="auto">
                     <a:xfrm>
                       <a:off x="0" y="0"/>
-                      <a:ext cx="4105848" cy="3086531"/>
+                      <a:ext cx="3999409" cy="2694980"/>
                     </a:xfrm>
                     <a:prstGeom prst="rect">
                       <a:avLst/>
                     </a:prstGeom>
+                    <a:ln>
+                      <a:noFill/>
+                    </a:ln>
+                    <a:extLst>
+                      <a:ext uri="{53640926-AAD7-44D8-BBD7-CCE9431645EC}">
+                        <a14:shadowObscured xmlns:a14="http://schemas.microsoft.com/office/drawing/2010/main"/>
+                      </a:ext>
+                    </a:extLst>
                   </pic:spPr>
                 </pic:pic>
               </a:graphicData>
@@ -1241,6 +1405,16 @@
         <w:ind w:left="720" w:firstLine="720"/>
         <w:jc w:val="center"/>
         <w:rPr>
+          <w:rFonts w:ascii="Times New Roman" w:hAnsi="Times New Roman" w:cs="Times New Roman"/>
+          <w:noProof/>
+        </w:rPr>
+      </w:pPr>
+    </w:p>
+    <w:p>
+      <w:pPr>
+        <w:ind w:left="720" w:firstLine="720"/>
+        <w:jc w:val="center"/>
+        <w:rPr>
           <w:rStyle w:val="Heading1Char"/>
           <w:rFonts w:ascii="Times New Roman" w:hAnsi="Times New Roman" w:cs="Times New Roman"/>
           <w:b/>
@@ -1255,9 +1429,9 @@
           <w:noProof/>
         </w:rPr>
         <w:drawing>
-          <wp:inline distT="0" distB="0" distL="0" distR="0" wp14:anchorId="2D9EC5A3" wp14:editId="1A163C16">
-            <wp:extent cx="4663440" cy="3365551"/>
-            <wp:effectExtent l="0" t="0" r="3810" b="6350"/>
+          <wp:inline distT="0" distB="0" distL="0" distR="0" wp14:anchorId="2D9EC5A3" wp14:editId="39BE30C5">
+            <wp:extent cx="4352925" cy="3293458"/>
+            <wp:effectExtent l="0" t="0" r="0" b="2540"/>
             <wp:docPr id="1564220627" name="Picture 1"/>
             <wp:cNvGraphicFramePr>
               <a:graphicFrameLocks xmlns:a="http://schemas.openxmlformats.org/drawingml/2006/main" noChangeAspect="1"/>
@@ -1269,20 +1443,29 @@
                     <pic:cNvPr id="1564220627" name=""/>
                     <pic:cNvPicPr/>
                   </pic:nvPicPr>
-                  <pic:blipFill>
+                  <pic:blipFill rotWithShape="1">
                     <a:blip r:embed="rId9"/>
+                    <a:srcRect r="6645" b="2128"/>
                     <a:stretch>
                       <a:fillRect/>
                     </a:stretch>
                   </pic:blipFill>
-                  <pic:spPr>
+                  <pic:spPr bwMode="auto">
                     <a:xfrm>
                       <a:off x="0" y="0"/>
-                      <a:ext cx="4663440" cy="3365551"/>
+                      <a:ext cx="4353581" cy="3293954"/>
                     </a:xfrm>
                     <a:prstGeom prst="rect">
                       <a:avLst/>
                     </a:prstGeom>
+                    <a:ln>
+                      <a:noFill/>
+                    </a:ln>
+                    <a:extLst>
+                      <a:ext uri="{53640926-AAD7-44D8-BBD7-CCE9431645EC}">
+                        <a14:shadowObscured xmlns:a14="http://schemas.microsoft.com/office/drawing/2010/main"/>
+                      </a:ext>
+                    </a:extLst>
                   </pic:spPr>
                 </pic:pic>
               </a:graphicData>
@@ -1345,6 +1528,11 @@
     <w:p>
       <w:pPr>
         <w:ind w:left="720" w:firstLine="720"/>
+      </w:pPr>
+    </w:p>
+    <w:p>
+      <w:pPr>
+        <w:ind w:left="720" w:firstLine="720"/>
         <w:rPr>
           <w:rStyle w:val="Heading1Char"/>
           <w:rFonts w:ascii="Times New Roman" w:hAnsi="Times New Roman" w:cs="Times New Roman"/>
@@ -1355,11 +1543,13 @@
         </w:rPr>
       </w:pPr>
       <w:r>
-        <w:lastRenderedPageBreak/>
+        <w:rPr>
+          <w:noProof/>
+        </w:rPr>
         <w:drawing>
-          <wp:inline distT="0" distB="0" distL="0" distR="0" wp14:anchorId="3784B2FF" wp14:editId="03ABDBA7">
-            <wp:extent cx="4474896" cy="3409950"/>
-            <wp:effectExtent l="0" t="0" r="1905" b="0"/>
+          <wp:inline distT="0" distB="0" distL="0" distR="0" wp14:anchorId="3784B2FF" wp14:editId="273967AB">
+            <wp:extent cx="4271495" cy="3303270"/>
+            <wp:effectExtent l="0" t="0" r="0" b="0"/>
             <wp:docPr id="1319831355" name="Picture 1"/>
             <wp:cNvGraphicFramePr>
               <a:graphicFrameLocks xmlns:a="http://schemas.openxmlformats.org/drawingml/2006/main" noChangeAspect="1"/>
@@ -1373,7 +1563,7 @@
                   </pic:nvPicPr>
                   <pic:blipFill rotWithShape="1">
                     <a:blip r:embed="rId10"/>
-                    <a:srcRect r="17578"/>
+                    <a:srcRect l="1641" t="237" r="19650" b="2848"/>
                     <a:stretch>
                       <a:fillRect/>
                     </a:stretch>
@@ -1381,7 +1571,7 @@
                   <pic:spPr bwMode="auto">
                     <a:xfrm>
                       <a:off x="0" y="0"/>
-                      <a:ext cx="4475521" cy="3410426"/>
+                      <a:ext cx="4273967" cy="3305182"/>
                     </a:xfrm>
                     <a:prstGeom prst="rect">
                       <a:avLst/>
@@ -1650,6 +1840,9 @@
     <w:p/>
     <w:p>
       <w:r>
+        <w:rPr>
+          <w:noProof/>
+        </w:rPr>
         <w:drawing>
           <wp:inline distT="0" distB="0" distL="0" distR="0" wp14:anchorId="3E92FCAC" wp14:editId="27F43458">
             <wp:extent cx="3648584" cy="2610214"/>
@@ -1707,76 +1900,86 @@
           <w:color w:val="auto"/>
           <w:u w:val="single"/>
         </w:rPr>
+        <w:t>AUC Curve</w:t>
+      </w:r>
+      <w:r>
+        <w:rPr>
+          <w:rFonts w:ascii="Times New Roman" w:hAnsi="Times New Roman" w:cs="Times New Roman"/>
+          <w:b/>
+          <w:bCs/>
+          <w:color w:val="auto"/>
+          <w:u w:val="single"/>
+        </w:rPr>
+        <w:t>:</w:t>
+      </w:r>
+    </w:p>
+    <w:p>
+      <w:pPr>
+        <w:pStyle w:val="Heading2"/>
+        <w:rPr>
+          <w:rFonts w:ascii="Times New Roman" w:hAnsi="Times New Roman" w:cs="Times New Roman"/>
+          <w:b/>
+          <w:bCs/>
+          <w:color w:val="auto"/>
+        </w:rPr>
+      </w:pPr>
+      <w:r>
+        <w:rPr>
+          <w:rFonts w:ascii="Times New Roman" w:hAnsi="Times New Roman" w:cs="Times New Roman"/>
+          <w:b/>
+          <w:bCs/>
+          <w:color w:val="auto"/>
+        </w:rPr>
+        <w:t>Paper</w:t>
+      </w:r>
+      <w:r>
+        <w:rPr>
+          <w:rFonts w:ascii="Times New Roman" w:hAnsi="Times New Roman" w:cs="Times New Roman"/>
+          <w:b/>
+          <w:bCs/>
+          <w:color w:val="auto"/>
+        </w:rPr>
+        <w:t>:</w:t>
+      </w:r>
+      <w:r>
+        <w:rPr>
+          <w:rFonts w:ascii="Times New Roman" w:hAnsi="Times New Roman" w:cs="Times New Roman"/>
+          <w:b/>
+          <w:bCs/>
+          <w:color w:val="auto"/>
+        </w:rPr>
+        <w:t xml:space="preserve"> </w:t>
+      </w:r>
+    </w:p>
+    <w:p>
+      <w:pPr>
+        <w:ind w:left="720" w:firstLine="720"/>
+        <w:rPr>
+          <w:rFonts w:ascii="Times New Roman" w:hAnsi="Times New Roman" w:cs="Times New Roman"/>
+          <w:b/>
+          <w:noProof/>
+        </w:rPr>
+      </w:pPr>
+    </w:p>
+    <w:p>
+      <w:pPr>
+        <w:ind w:left="720" w:firstLine="720"/>
+        <w:rPr>
+          <w:rFonts w:ascii="Times New Roman" w:hAnsi="Times New Roman" w:cs="Times New Roman"/>
+          <w:b/>
+        </w:rPr>
+      </w:pPr>
+      <w:r>
+        <w:rPr>
+          <w:rFonts w:ascii="Times New Roman" w:hAnsi="Times New Roman" w:cs="Times New Roman"/>
+          <w:b/>
+          <w:noProof/>
+        </w:rPr>
         <w:lastRenderedPageBreak/>
-        <w:t>AUC Curve</w:t>
-      </w:r>
-      <w:r>
-        <w:rPr>
-          <w:rFonts w:ascii="Times New Roman" w:hAnsi="Times New Roman" w:cs="Times New Roman"/>
-          <w:b/>
-          <w:bCs/>
-          <w:color w:val="auto"/>
-          <w:u w:val="single"/>
-        </w:rPr>
-        <w:t>:</w:t>
-      </w:r>
-    </w:p>
-    <w:p>
-      <w:pPr>
-        <w:pStyle w:val="Heading2"/>
-        <w:rPr>
-          <w:rFonts w:ascii="Times New Roman" w:hAnsi="Times New Roman" w:cs="Times New Roman"/>
-          <w:b/>
-          <w:bCs/>
-          <w:color w:val="auto"/>
-        </w:rPr>
-      </w:pPr>
-      <w:r>
-        <w:rPr>
-          <w:rFonts w:ascii="Times New Roman" w:hAnsi="Times New Roman" w:cs="Times New Roman"/>
-          <w:b/>
-          <w:bCs/>
-          <w:color w:val="auto"/>
-        </w:rPr>
-        <w:t>Paper</w:t>
-      </w:r>
-      <w:r>
-        <w:rPr>
-          <w:rFonts w:ascii="Times New Roman" w:hAnsi="Times New Roman" w:cs="Times New Roman"/>
-          <w:b/>
-          <w:bCs/>
-          <w:color w:val="auto"/>
-        </w:rPr>
-        <w:t>:</w:t>
-      </w:r>
-      <w:r>
-        <w:rPr>
-          <w:rFonts w:ascii="Times New Roman" w:hAnsi="Times New Roman" w:cs="Times New Roman"/>
-          <w:b/>
-          <w:bCs/>
-          <w:color w:val="auto"/>
-        </w:rPr>
-        <w:t xml:space="preserve"> </w:t>
-      </w:r>
-    </w:p>
-    <w:p>
-      <w:pPr>
-        <w:ind w:left="720" w:firstLine="720"/>
-        <w:rPr>
-          <w:rFonts w:ascii="Times New Roman" w:hAnsi="Times New Roman" w:cs="Times New Roman"/>
-          <w:b/>
-        </w:rPr>
-      </w:pPr>
-      <w:r>
-        <w:rPr>
-          <w:rFonts w:ascii="Times New Roman" w:hAnsi="Times New Roman" w:cs="Times New Roman"/>
-          <w:b/>
-          <w:noProof/>
-        </w:rPr>
         <w:drawing>
-          <wp:inline distT="0" distB="0" distL="0" distR="0" wp14:anchorId="05B8AE2A" wp14:editId="451003ED">
-            <wp:extent cx="5943600" cy="3394710"/>
-            <wp:effectExtent l="0" t="0" r="0" b="0"/>
+          <wp:inline distT="0" distB="0" distL="0" distR="0" wp14:anchorId="05B8AE2A" wp14:editId="0186AA55">
+            <wp:extent cx="4966970" cy="2767134"/>
+            <wp:effectExtent l="0" t="0" r="5080" b="0"/>
             <wp:docPr id="548176175" name="Picture 1"/>
             <wp:cNvGraphicFramePr>
               <a:graphicFrameLocks xmlns:a="http://schemas.openxmlformats.org/drawingml/2006/main" noChangeAspect="1"/>
@@ -1788,20 +1991,29 @@
                     <pic:cNvPr id="548176175" name=""/>
                     <pic:cNvPicPr/>
                   </pic:nvPicPr>
-                  <pic:blipFill>
+                  <pic:blipFill rotWithShape="1">
                     <a:blip r:embed="rId14"/>
+                    <a:srcRect l="3132" t="6438" r="13274" b="12025"/>
                     <a:stretch>
                       <a:fillRect/>
                     </a:stretch>
                   </pic:blipFill>
-                  <pic:spPr>
+                  <pic:spPr bwMode="auto">
                     <a:xfrm>
                       <a:off x="0" y="0"/>
-                      <a:ext cx="5943600" cy="3394710"/>
+                      <a:ext cx="4968464" cy="2767966"/>
                     </a:xfrm>
                     <a:prstGeom prst="rect">
                       <a:avLst/>
                     </a:prstGeom>
+                    <a:ln>
+                      <a:noFill/>
+                    </a:ln>
+                    <a:extLst>
+                      <a:ext uri="{53640926-AAD7-44D8-BBD7-CCE9431645EC}">
+                        <a14:shadowObscured xmlns:a14="http://schemas.microsoft.com/office/drawing/2010/main"/>
+                      </a:ext>
+                    </a:extLst>
                   </pic:spPr>
                 </pic:pic>
               </a:graphicData>
@@ -1909,7 +2121,6 @@
           <w:bCs/>
           <w:u w:val="single"/>
         </w:rPr>
-        <w:lastRenderedPageBreak/>
         <w:t>Innovation</w:t>
       </w:r>
       <w:r>
@@ -1944,6 +2155,10 @@
         </w:rPr>
       </w:pPr>
       <w:r>
+        <w:rPr>
+          <w:noProof/>
+        </w:rPr>
+        <w:lastRenderedPageBreak/>
         <w:drawing>
           <wp:inline distT="0" distB="0" distL="0" distR="0" wp14:anchorId="2B2C3698" wp14:editId="60D093FA">
             <wp:extent cx="4023360" cy="3152618"/>
@@ -1994,6 +2209,252 @@
       <w:pPr>
         <w:rPr>
           <w:rFonts w:ascii="Times New Roman" w:hAnsi="Times New Roman" w:cs="Times New Roman"/>
+          <w:b/>
+          <w:bCs/>
+        </w:rPr>
+      </w:pPr>
+      <w:r>
+        <w:rPr>
+          <w:rFonts w:ascii="Times New Roman" w:hAnsi="Times New Roman" w:cs="Times New Roman"/>
+          <w:b/>
+          <w:bCs/>
+        </w:rPr>
+        <w:t>Addressing the Lack of Explainable AI (XAI)</w:t>
+      </w:r>
+    </w:p>
+    <w:p>
+      <w:pPr>
+        <w:rPr>
+          <w:rFonts w:ascii="Times New Roman" w:hAnsi="Times New Roman" w:cs="Times New Roman"/>
+        </w:rPr>
+      </w:pPr>
+      <w:r>
+        <w:rPr>
+          <w:rFonts w:ascii="Times New Roman" w:hAnsi="Times New Roman" w:cs="Times New Roman"/>
+        </w:rPr>
+        <w:t>One of the major research goals for our innovative model was tackling the </w:t>
+      </w:r>
+      <w:r>
+        <w:rPr>
+          <w:rFonts w:ascii="Times New Roman" w:hAnsi="Times New Roman" w:cs="Times New Roman"/>
+          <w:b/>
+          <w:bCs/>
+        </w:rPr>
+        <w:t>Lack of Explainability</w:t>
+      </w:r>
+      <w:r>
+        <w:rPr>
+          <w:rFonts w:ascii="Times New Roman" w:hAnsi="Times New Roman" w:cs="Times New Roman"/>
+        </w:rPr>
+        <w:t> in current detection systems. Most existing models are what we call "black boxes," meaning they provide a prediction (like "crime detected!") but offer absolutely no explanation or reasoning for that decision. In a real-world setting, this lack of transparency is a major hurdle because security personnel can't just blindly trust an automated system; they need to understand </w:t>
+      </w:r>
+      <w:r>
+        <w:rPr>
+          <w:rFonts w:ascii="Times New Roman" w:hAnsi="Times New Roman" w:cs="Times New Roman"/>
+          <w:b/>
+          <w:bCs/>
+        </w:rPr>
+        <w:t>why</w:t>
+      </w:r>
+      <w:r>
+        <w:rPr>
+          <w:rFonts w:ascii="Times New Roman" w:hAnsi="Times New Roman" w:cs="Times New Roman"/>
+        </w:rPr>
+        <w:t> the system flagged an event to make a proper, informed decision in a high-stakes situation. Our goal was to create an architecture that could eventually be made more interpretable, thereby boosting its practical utility and trustworthiness.</w:t>
+      </w:r>
+    </w:p>
+    <w:p>
+      <w:pPr>
+        <w:rPr>
+          <w:rFonts w:ascii="Times New Roman" w:hAnsi="Times New Roman" w:cs="Times New Roman"/>
+          <w:b/>
+          <w:bCs/>
+        </w:rPr>
+      </w:pPr>
+      <w:r>
+        <w:rPr>
+          <w:rFonts w:ascii="Times New Roman" w:hAnsi="Times New Roman" w:cs="Times New Roman"/>
+          <w:b/>
+          <w:bCs/>
+        </w:rPr>
+        <w:t>GRAD-CAM</w:t>
+      </w:r>
+      <w:r>
+        <w:rPr>
+          <w:rFonts w:ascii="Times New Roman" w:hAnsi="Times New Roman" w:cs="Times New Roman"/>
+          <w:b/>
+          <w:bCs/>
+        </w:rPr>
+        <w:t xml:space="preserve"> Results</w:t>
+      </w:r>
+      <w:r>
+        <w:rPr>
+          <w:rFonts w:ascii="Times New Roman" w:hAnsi="Times New Roman" w:cs="Times New Roman"/>
+          <w:b/>
+          <w:bCs/>
+        </w:rPr>
+        <w:t>:</w:t>
+      </w:r>
+    </w:p>
+    <w:p>
+      <w:pPr>
+        <w:rPr>
+          <w:rFonts w:ascii="Times New Roman" w:hAnsi="Times New Roman" w:cs="Times New Roman"/>
+          <w:b/>
+          <w:bCs/>
+        </w:rPr>
+      </w:pPr>
+      <w:r>
+        <w:rPr>
+          <w:rFonts w:ascii="Times New Roman" w:hAnsi="Times New Roman" w:cs="Times New Roman"/>
+          <w:b/>
+          <w:bCs/>
+        </w:rPr>
+        <w:lastRenderedPageBreak/>
+        <w:drawing>
+          <wp:inline distT="0" distB="0" distL="0" distR="0" wp14:anchorId="7132CF16" wp14:editId="453F6379">
+            <wp:extent cx="2114845" cy="5096586"/>
+            <wp:effectExtent l="0" t="0" r="0" b="8890"/>
+            <wp:docPr id="80716739" name="Picture 1"/>
+            <wp:cNvGraphicFramePr>
+              <a:graphicFrameLocks xmlns:a="http://schemas.openxmlformats.org/drawingml/2006/main" noChangeAspect="1"/>
+            </wp:cNvGraphicFramePr>
+            <a:graphic xmlns:a="http://schemas.openxmlformats.org/drawingml/2006/main">
+              <a:graphicData uri="http://schemas.openxmlformats.org/drawingml/2006/picture">
+                <pic:pic xmlns:pic="http://schemas.openxmlformats.org/drawingml/2006/picture">
+                  <pic:nvPicPr>
+                    <pic:cNvPr id="80716739" name=""/>
+                    <pic:cNvPicPr/>
+                  </pic:nvPicPr>
+                  <pic:blipFill>
+                    <a:blip r:embed="rId17"/>
+                    <a:stretch>
+                      <a:fillRect/>
+                    </a:stretch>
+                  </pic:blipFill>
+                  <pic:spPr>
+                    <a:xfrm>
+                      <a:off x="0" y="0"/>
+                      <a:ext cx="2114845" cy="5096586"/>
+                    </a:xfrm>
+                    <a:prstGeom prst="rect">
+                      <a:avLst/>
+                    </a:prstGeom>
+                  </pic:spPr>
+                </pic:pic>
+              </a:graphicData>
+            </a:graphic>
+          </wp:inline>
+        </w:drawing>
+      </w:r>
+      <w:r>
+        <w:rPr>
+          <w:noProof/>
+        </w:rPr>
+        <w:t xml:space="preserve"> </w:t>
+      </w:r>
+      <w:r>
+        <w:rPr>
+          <w:rFonts w:ascii="Times New Roman" w:hAnsi="Times New Roman" w:cs="Times New Roman"/>
+          <w:b/>
+          <w:bCs/>
+        </w:rPr>
+        <w:drawing>
+          <wp:inline distT="0" distB="0" distL="0" distR="0" wp14:anchorId="74FA7DFC" wp14:editId="4AC7970D">
+            <wp:extent cx="1861169" cy="5010149"/>
+            <wp:effectExtent l="0" t="0" r="6350" b="635"/>
+            <wp:docPr id="1744093093" name="Picture 1"/>
+            <wp:cNvGraphicFramePr>
+              <a:graphicFrameLocks xmlns:a="http://schemas.openxmlformats.org/drawingml/2006/main" noChangeAspect="1"/>
+            </wp:cNvGraphicFramePr>
+            <a:graphic xmlns:a="http://schemas.openxmlformats.org/drawingml/2006/main">
+              <a:graphicData uri="http://schemas.openxmlformats.org/drawingml/2006/picture">
+                <pic:pic xmlns:pic="http://schemas.openxmlformats.org/drawingml/2006/picture">
+                  <pic:nvPicPr>
+                    <pic:cNvPr id="1744093093" name=""/>
+                    <pic:cNvPicPr/>
+                  </pic:nvPicPr>
+                  <pic:blipFill rotWithShape="1">
+                    <a:blip r:embed="rId18"/>
+                    <a:srcRect r="13921"/>
+                    <a:stretch>
+                      <a:fillRect/>
+                    </a:stretch>
+                  </pic:blipFill>
+                  <pic:spPr bwMode="auto">
+                    <a:xfrm>
+                      <a:off x="0" y="0"/>
+                      <a:ext cx="1861429" cy="5010849"/>
+                    </a:xfrm>
+                    <a:prstGeom prst="rect">
+                      <a:avLst/>
+                    </a:prstGeom>
+                    <a:ln>
+                      <a:noFill/>
+                    </a:ln>
+                    <a:extLst>
+                      <a:ext uri="{53640926-AAD7-44D8-BBD7-CCE9431645EC}">
+                        <a14:shadowObscured xmlns:a14="http://schemas.microsoft.com/office/drawing/2010/main"/>
+                      </a:ext>
+                    </a:extLst>
+                  </pic:spPr>
+                </pic:pic>
+              </a:graphicData>
+            </a:graphic>
+          </wp:inline>
+        </w:drawing>
+      </w:r>
+      <w:r>
+        <w:rPr>
+          <w:noProof/>
+        </w:rPr>
+        <w:t xml:space="preserve"> </w:t>
+      </w:r>
+      <w:r>
+        <w:rPr>
+          <w:noProof/>
+        </w:rPr>
+        <w:drawing>
+          <wp:inline distT="0" distB="0" distL="0" distR="0" wp14:anchorId="36E5C658" wp14:editId="27F6FDCE">
+            <wp:extent cx="1752845" cy="5172797"/>
+            <wp:effectExtent l="0" t="0" r="0" b="0"/>
+            <wp:docPr id="724991061" name="Picture 1"/>
+            <wp:cNvGraphicFramePr>
+              <a:graphicFrameLocks xmlns:a="http://schemas.openxmlformats.org/drawingml/2006/main" noChangeAspect="1"/>
+            </wp:cNvGraphicFramePr>
+            <a:graphic xmlns:a="http://schemas.openxmlformats.org/drawingml/2006/main">
+              <a:graphicData uri="http://schemas.openxmlformats.org/drawingml/2006/picture">
+                <pic:pic xmlns:pic="http://schemas.openxmlformats.org/drawingml/2006/picture">
+                  <pic:nvPicPr>
+                    <pic:cNvPr id="724991061" name=""/>
+                    <pic:cNvPicPr/>
+                  </pic:nvPicPr>
+                  <pic:blipFill>
+                    <a:blip r:embed="rId19"/>
+                    <a:stretch>
+                      <a:fillRect/>
+                    </a:stretch>
+                  </pic:blipFill>
+                  <pic:spPr>
+                    <a:xfrm>
+                      <a:off x="0" y="0"/>
+                      <a:ext cx="1752845" cy="5172797"/>
+                    </a:xfrm>
+                    <a:prstGeom prst="rect">
+                      <a:avLst/>
+                    </a:prstGeom>
+                  </pic:spPr>
+                </pic:pic>
+              </a:graphicData>
+            </a:graphic>
+          </wp:inline>
+        </w:drawing>
+      </w:r>
+    </w:p>
+    <w:p>
+      <w:pPr>
+        <w:rPr>
+          <w:rFonts w:ascii="Times New Roman" w:hAnsi="Times New Roman" w:cs="Times New Roman"/>
         </w:rPr>
       </w:pPr>
       <w:r>
@@ -2125,6 +2586,7 @@
         <w:rPr>
           <w:rFonts w:ascii="Times New Roman" w:hAnsi="Times New Roman" w:cs="Times New Roman"/>
         </w:rPr>
+        <w:lastRenderedPageBreak/>
         <w:t xml:space="preserve">[1] K. </w:t>
       </w:r>
       <w:proofErr w:type="spellStart"/>
@@ -2178,14 +2640,7 @@
       </w:r>
     </w:p>
     <w:p>
-      <w:pPr>
-        <w:rPr>
-          <w:rFonts w:ascii="Times New Roman" w:hAnsi="Times New Roman" w:cs="Times New Roman"/>
-          <w:b/>
-          <w:bCs/>
-        </w:rPr>
-      </w:pPr>
-      <w:hyperlink r:id="rId17" w:history="1">
+      <w:hyperlink r:id="rId20" w:history="1">
         <w:r>
           <w:rPr>
             <w:rStyle w:val="Hyperlink"/>
@@ -2211,7 +2666,23 @@
           <w:b/>
           <w:bCs/>
         </w:rPr>
-        <w:lastRenderedPageBreak/>
+        <w:t>https://github.com/mohib988/Crime-Detection-Model</w:t>
+      </w:r>
+    </w:p>
+    <w:p>
+      <w:pPr>
+        <w:rPr>
+          <w:rFonts w:ascii="Times New Roman" w:hAnsi="Times New Roman" w:cs="Times New Roman"/>
+          <w:b/>
+          <w:bCs/>
+        </w:rPr>
+      </w:pPr>
+      <w:r>
+        <w:rPr>
+          <w:rFonts w:ascii="Times New Roman" w:hAnsi="Times New Roman" w:cs="Times New Roman"/>
+          <w:b/>
+          <w:bCs/>
+        </w:rPr>
         <w:t xml:space="preserve">GitHub </w:t>
       </w:r>
     </w:p>
@@ -2368,6 +2839,304 @@
     </w:lvl>
   </w:abstractNum>
   <w:abstractNum w:abstractNumId="1" w15:restartNumberingAfterBreak="0">
+    <w:nsid w:val="20DE2B1B"/>
+    <w:multiLevelType w:val="multilevel"/>
+    <w:tmpl w:val="ED0CA4A8"/>
+    <w:lvl w:ilvl="0">
+      <w:start w:val="1"/>
+      <w:numFmt w:val="bullet"/>
+      <w:lvlText w:val=""/>
+      <w:lvlJc w:val="left"/>
+      <w:pPr>
+        <w:tabs>
+          <w:tab w:val="num" w:pos="720"/>
+        </w:tabs>
+        <w:ind w:left="720" w:hanging="360"/>
+      </w:pPr>
+      <w:rPr>
+        <w:rFonts w:ascii="Symbol" w:hAnsi="Symbol" w:hint="default"/>
+        <w:sz w:val="20"/>
+      </w:rPr>
+    </w:lvl>
+    <w:lvl w:ilvl="1" w:tentative="1">
+      <w:start w:val="1"/>
+      <w:numFmt w:val="bullet"/>
+      <w:lvlText w:val="o"/>
+      <w:lvlJc w:val="left"/>
+      <w:pPr>
+        <w:tabs>
+          <w:tab w:val="num" w:pos="1440"/>
+        </w:tabs>
+        <w:ind w:left="1440" w:hanging="360"/>
+      </w:pPr>
+      <w:rPr>
+        <w:rFonts w:ascii="Courier New" w:hAnsi="Courier New" w:hint="default"/>
+        <w:sz w:val="20"/>
+      </w:rPr>
+    </w:lvl>
+    <w:lvl w:ilvl="2" w:tentative="1">
+      <w:start w:val="1"/>
+      <w:numFmt w:val="bullet"/>
+      <w:lvlText w:val=""/>
+      <w:lvlJc w:val="left"/>
+      <w:pPr>
+        <w:tabs>
+          <w:tab w:val="num" w:pos="2160"/>
+        </w:tabs>
+        <w:ind w:left="2160" w:hanging="360"/>
+      </w:pPr>
+      <w:rPr>
+        <w:rFonts w:ascii="Wingdings" w:hAnsi="Wingdings" w:hint="default"/>
+        <w:sz w:val="20"/>
+      </w:rPr>
+    </w:lvl>
+    <w:lvl w:ilvl="3" w:tentative="1">
+      <w:start w:val="1"/>
+      <w:numFmt w:val="bullet"/>
+      <w:lvlText w:val=""/>
+      <w:lvlJc w:val="left"/>
+      <w:pPr>
+        <w:tabs>
+          <w:tab w:val="num" w:pos="2880"/>
+        </w:tabs>
+        <w:ind w:left="2880" w:hanging="360"/>
+      </w:pPr>
+      <w:rPr>
+        <w:rFonts w:ascii="Wingdings" w:hAnsi="Wingdings" w:hint="default"/>
+        <w:sz w:val="20"/>
+      </w:rPr>
+    </w:lvl>
+    <w:lvl w:ilvl="4" w:tentative="1">
+      <w:start w:val="1"/>
+      <w:numFmt w:val="bullet"/>
+      <w:lvlText w:val=""/>
+      <w:lvlJc w:val="left"/>
+      <w:pPr>
+        <w:tabs>
+          <w:tab w:val="num" w:pos="3600"/>
+        </w:tabs>
+        <w:ind w:left="3600" w:hanging="360"/>
+      </w:pPr>
+      <w:rPr>
+        <w:rFonts w:ascii="Wingdings" w:hAnsi="Wingdings" w:hint="default"/>
+        <w:sz w:val="20"/>
+      </w:rPr>
+    </w:lvl>
+    <w:lvl w:ilvl="5" w:tentative="1">
+      <w:start w:val="1"/>
+      <w:numFmt w:val="bullet"/>
+      <w:lvlText w:val=""/>
+      <w:lvlJc w:val="left"/>
+      <w:pPr>
+        <w:tabs>
+          <w:tab w:val="num" w:pos="4320"/>
+        </w:tabs>
+        <w:ind w:left="4320" w:hanging="360"/>
+      </w:pPr>
+      <w:rPr>
+        <w:rFonts w:ascii="Wingdings" w:hAnsi="Wingdings" w:hint="default"/>
+        <w:sz w:val="20"/>
+      </w:rPr>
+    </w:lvl>
+    <w:lvl w:ilvl="6" w:tentative="1">
+      <w:start w:val="1"/>
+      <w:numFmt w:val="bullet"/>
+      <w:lvlText w:val=""/>
+      <w:lvlJc w:val="left"/>
+      <w:pPr>
+        <w:tabs>
+          <w:tab w:val="num" w:pos="5040"/>
+        </w:tabs>
+        <w:ind w:left="5040" w:hanging="360"/>
+      </w:pPr>
+      <w:rPr>
+        <w:rFonts w:ascii="Wingdings" w:hAnsi="Wingdings" w:hint="default"/>
+        <w:sz w:val="20"/>
+      </w:rPr>
+    </w:lvl>
+    <w:lvl w:ilvl="7" w:tentative="1">
+      <w:start w:val="1"/>
+      <w:numFmt w:val="bullet"/>
+      <w:lvlText w:val=""/>
+      <w:lvlJc w:val="left"/>
+      <w:pPr>
+        <w:tabs>
+          <w:tab w:val="num" w:pos="5760"/>
+        </w:tabs>
+        <w:ind w:left="5760" w:hanging="360"/>
+      </w:pPr>
+      <w:rPr>
+        <w:rFonts w:ascii="Wingdings" w:hAnsi="Wingdings" w:hint="default"/>
+        <w:sz w:val="20"/>
+      </w:rPr>
+    </w:lvl>
+    <w:lvl w:ilvl="8" w:tentative="1">
+      <w:start w:val="1"/>
+      <w:numFmt w:val="bullet"/>
+      <w:lvlText w:val=""/>
+      <w:lvlJc w:val="left"/>
+      <w:pPr>
+        <w:tabs>
+          <w:tab w:val="num" w:pos="6480"/>
+        </w:tabs>
+        <w:ind w:left="6480" w:hanging="360"/>
+      </w:pPr>
+      <w:rPr>
+        <w:rFonts w:ascii="Wingdings" w:hAnsi="Wingdings" w:hint="default"/>
+        <w:sz w:val="20"/>
+      </w:rPr>
+    </w:lvl>
+  </w:abstractNum>
+  <w:abstractNum w:abstractNumId="2" w15:restartNumberingAfterBreak="0">
+    <w:nsid w:val="23A93FA0"/>
+    <w:multiLevelType w:val="multilevel"/>
+    <w:tmpl w:val="5E369216"/>
+    <w:lvl w:ilvl="0">
+      <w:start w:val="1"/>
+      <w:numFmt w:val="bullet"/>
+      <w:lvlText w:val=""/>
+      <w:lvlJc w:val="left"/>
+      <w:pPr>
+        <w:tabs>
+          <w:tab w:val="num" w:pos="720"/>
+        </w:tabs>
+        <w:ind w:left="720" w:hanging="360"/>
+      </w:pPr>
+      <w:rPr>
+        <w:rFonts w:ascii="Symbol" w:hAnsi="Symbol" w:hint="default"/>
+        <w:sz w:val="20"/>
+      </w:rPr>
+    </w:lvl>
+    <w:lvl w:ilvl="1" w:tentative="1">
+      <w:start w:val="1"/>
+      <w:numFmt w:val="bullet"/>
+      <w:lvlText w:val=""/>
+      <w:lvlJc w:val="left"/>
+      <w:pPr>
+        <w:tabs>
+          <w:tab w:val="num" w:pos="1440"/>
+        </w:tabs>
+        <w:ind w:left="1440" w:hanging="360"/>
+      </w:pPr>
+      <w:rPr>
+        <w:rFonts w:ascii="Symbol" w:hAnsi="Symbol" w:hint="default"/>
+        <w:sz w:val="20"/>
+      </w:rPr>
+    </w:lvl>
+    <w:lvl w:ilvl="2" w:tentative="1">
+      <w:start w:val="1"/>
+      <w:numFmt w:val="bullet"/>
+      <w:lvlText w:val=""/>
+      <w:lvlJc w:val="left"/>
+      <w:pPr>
+        <w:tabs>
+          <w:tab w:val="num" w:pos="2160"/>
+        </w:tabs>
+        <w:ind w:left="2160" w:hanging="360"/>
+      </w:pPr>
+      <w:rPr>
+        <w:rFonts w:ascii="Symbol" w:hAnsi="Symbol" w:hint="default"/>
+        <w:sz w:val="20"/>
+      </w:rPr>
+    </w:lvl>
+    <w:lvl w:ilvl="3" w:tentative="1">
+      <w:start w:val="1"/>
+      <w:numFmt w:val="bullet"/>
+      <w:lvlText w:val=""/>
+      <w:lvlJc w:val="left"/>
+      <w:pPr>
+        <w:tabs>
+          <w:tab w:val="num" w:pos="2880"/>
+        </w:tabs>
+        <w:ind w:left="2880" w:hanging="360"/>
+      </w:pPr>
+      <w:rPr>
+        <w:rFonts w:ascii="Symbol" w:hAnsi="Symbol" w:hint="default"/>
+        <w:sz w:val="20"/>
+      </w:rPr>
+    </w:lvl>
+    <w:lvl w:ilvl="4" w:tentative="1">
+      <w:start w:val="1"/>
+      <w:numFmt w:val="bullet"/>
+      <w:lvlText w:val=""/>
+      <w:lvlJc w:val="left"/>
+      <w:pPr>
+        <w:tabs>
+          <w:tab w:val="num" w:pos="3600"/>
+        </w:tabs>
+        <w:ind w:left="3600" w:hanging="360"/>
+      </w:pPr>
+      <w:rPr>
+        <w:rFonts w:ascii="Symbol" w:hAnsi="Symbol" w:hint="default"/>
+        <w:sz w:val="20"/>
+      </w:rPr>
+    </w:lvl>
+    <w:lvl w:ilvl="5" w:tentative="1">
+      <w:start w:val="1"/>
+      <w:numFmt w:val="bullet"/>
+      <w:lvlText w:val=""/>
+      <w:lvlJc w:val="left"/>
+      <w:pPr>
+        <w:tabs>
+          <w:tab w:val="num" w:pos="4320"/>
+        </w:tabs>
+        <w:ind w:left="4320" w:hanging="360"/>
+      </w:pPr>
+      <w:rPr>
+        <w:rFonts w:ascii="Symbol" w:hAnsi="Symbol" w:hint="default"/>
+        <w:sz w:val="20"/>
+      </w:rPr>
+    </w:lvl>
+    <w:lvl w:ilvl="6" w:tentative="1">
+      <w:start w:val="1"/>
+      <w:numFmt w:val="bullet"/>
+      <w:lvlText w:val=""/>
+      <w:lvlJc w:val="left"/>
+      <w:pPr>
+        <w:tabs>
+          <w:tab w:val="num" w:pos="5040"/>
+        </w:tabs>
+        <w:ind w:left="5040" w:hanging="360"/>
+      </w:pPr>
+      <w:rPr>
+        <w:rFonts w:ascii="Symbol" w:hAnsi="Symbol" w:hint="default"/>
+        <w:sz w:val="20"/>
+      </w:rPr>
+    </w:lvl>
+    <w:lvl w:ilvl="7" w:tentative="1">
+      <w:start w:val="1"/>
+      <w:numFmt w:val="bullet"/>
+      <w:lvlText w:val=""/>
+      <w:lvlJc w:val="left"/>
+      <w:pPr>
+        <w:tabs>
+          <w:tab w:val="num" w:pos="5760"/>
+        </w:tabs>
+        <w:ind w:left="5760" w:hanging="360"/>
+      </w:pPr>
+      <w:rPr>
+        <w:rFonts w:ascii="Symbol" w:hAnsi="Symbol" w:hint="default"/>
+        <w:sz w:val="20"/>
+      </w:rPr>
+    </w:lvl>
+    <w:lvl w:ilvl="8" w:tentative="1">
+      <w:start w:val="1"/>
+      <w:numFmt w:val="bullet"/>
+      <w:lvlText w:val=""/>
+      <w:lvlJc w:val="left"/>
+      <w:pPr>
+        <w:tabs>
+          <w:tab w:val="num" w:pos="6480"/>
+        </w:tabs>
+        <w:ind w:left="6480" w:hanging="360"/>
+      </w:pPr>
+      <w:rPr>
+        <w:rFonts w:ascii="Symbol" w:hAnsi="Symbol" w:hint="default"/>
+        <w:sz w:val="20"/>
+      </w:rPr>
+    </w:lvl>
+  </w:abstractNum>
+  <w:abstractNum w:abstractNumId="3" w15:restartNumberingAfterBreak="0">
     <w:nsid w:val="256B3902"/>
     <w:multiLevelType w:val="hybridMultilevel"/>
     <w:tmpl w:val="93325B40"/>
@@ -2457,10 +3226,16 @@
     </w:lvl>
   </w:abstractNum>
   <w:num w:numId="1" w16cid:durableId="1526089752">
-    <w:abstractNumId w:val="1"/>
+    <w:abstractNumId w:val="3"/>
   </w:num>
   <w:num w:numId="2" w16cid:durableId="577056846">
     <w:abstractNumId w:val="0"/>
+  </w:num>
+  <w:num w:numId="3" w16cid:durableId="457795651">
+    <w:abstractNumId w:val="1"/>
+  </w:num>
+  <w:num w:numId="4" w16cid:durableId="1808088286">
+    <w:abstractNumId w:val="2"/>
   </w:num>
 </w:numbering>
 </file>
@@ -3067,7 +3842,6 @@
   <w:style w:type="character" w:default="1" w:styleId="DefaultParagraphFont">
     <w:name w:val="Default Paragraph Font"/>
     <w:uiPriority w:val="1"/>
-    <w:semiHidden/>
     <w:unhideWhenUsed/>
   </w:style>
   <w:style w:type="table" w:default="1" w:styleId="TableNormal">
@@ -3422,6 +4196,18 @@
       <w:shd w:val="clear" w:color="auto" w:fill="E1DFDD"/>
     </w:rPr>
   </w:style>
+  <w:style w:type="character" w:styleId="FollowedHyperlink">
+    <w:name w:val="FollowedHyperlink"/>
+    <w:basedOn w:val="DefaultParagraphFont"/>
+    <w:uiPriority w:val="99"/>
+    <w:semiHidden/>
+    <w:unhideWhenUsed/>
+    <w:rsid w:val="00F9559F"/>
+    <w:rPr>
+      <w:color w:val="954F72" w:themeColor="followedHyperlink"/>
+      <w:u w:val="single"/>
+    </w:rPr>
+  </w:style>
 </w:styles>
 </file>
 

</xml_diff>